<commit_message>
Notka pracownicza i poprawienie daty u Mikołaja
</commit_message>
<xml_diff>
--- a/Notki pracownicze/pusty.docx
+++ b/Notki pracownicze/pusty.docx
@@ -119,6 +119,8 @@
         </w:rPr>
         <w:t xml:space="preserve"> </w:t>
       </w:r>
+      <w:bookmarkStart w:id="0" w:name="_GoBack"/>
+      <w:bookmarkEnd w:id="0"/>
     </w:p>
     <w:p>
       <w:pPr>
@@ -185,7 +187,6 @@
     <w:p>
       <w:pPr>
         <w:rPr>
-          <w:b/>
           <w:sz w:val="24"/>
           <w:szCs w:val="24"/>
         </w:rPr>
@@ -215,7 +216,6 @@
     <w:p>
       <w:pPr>
         <w:rPr>
-          <w:b/>
           <w:sz w:val="24"/>
           <w:szCs w:val="24"/>
         </w:rPr>
@@ -303,8 +303,6 @@
         </w:rPr>
         <w:t>[Imię] [Nazwisko]</w:t>
       </w:r>
-      <w:bookmarkStart w:id="0" w:name="_GoBack"/>
-      <w:bookmarkEnd w:id="0"/>
     </w:p>
     <w:p>
       <w:pPr>

</xml_diff>